<commit_message>
Added react source code
</commit_message>
<xml_diff>
--- a/Git/GIT Commands.docx
+++ b/Git/GIT Commands.docx
@@ -1249,128 +1249,277 @@
           <w:lang w:val="en-US"/>
         </w:rPr>
       </w:pPr>
+    </w:p>
+    <w:p>
+      <w:pPr>
+        <w:pStyle w:val="ListParagraph"/>
+        <w:rPr>
+          <w:lang w:val="en-US"/>
+        </w:rPr>
+      </w:pPr>
+    </w:p>
+    <w:p>
+      <w:pPr>
+        <w:pStyle w:val="ListParagraph"/>
+        <w:rPr>
+          <w:lang w:val="en-US"/>
+        </w:rPr>
+      </w:pPr>
+      <w:r>
+        <w:rPr>
+          <w:lang w:val="en-US"/>
+        </w:rPr>
+        <w:t>GIT Login Commands</w:t>
+      </w:r>
+    </w:p>
+    <w:p>
+      <w:pPr>
+        <w:pStyle w:val="ListParagraph"/>
+        <w:rPr>
+          <w:lang w:val="en-US"/>
+        </w:rPr>
+      </w:pPr>
+    </w:p>
+    <w:p>
+      <w:pPr>
+        <w:pStyle w:val="ListParagraph"/>
+        <w:rPr>
+          <w:lang w:val="en-US"/>
+        </w:rPr>
+      </w:pPr>
+      <w:proofErr w:type="spellStart"/>
+      <w:proofErr w:type="gramStart"/>
+      <w:r>
+        <w:rPr>
+          <w:lang w:val="en-US"/>
+        </w:rPr>
+        <w:t>git</w:t>
+      </w:r>
+      <w:proofErr w:type="spellEnd"/>
+      <w:proofErr w:type="gramEnd"/>
+      <w:r>
+        <w:rPr>
+          <w:lang w:val="en-US"/>
+        </w:rPr>
+        <w:t xml:space="preserve"> </w:t>
+      </w:r>
+      <w:proofErr w:type="spellStart"/>
+      <w:r>
+        <w:rPr>
+          <w:lang w:val="en-US"/>
+        </w:rPr>
+        <w:t>config</w:t>
+      </w:r>
+      <w:proofErr w:type="spellEnd"/>
+      <w:r>
+        <w:rPr>
+          <w:lang w:val="en-US"/>
+        </w:rPr>
+        <w:t xml:space="preserve"> user.name my-name</w:t>
+      </w:r>
+    </w:p>
+    <w:p>
+      <w:pPr>
+        <w:pStyle w:val="ListParagraph"/>
+        <w:rPr>
+          <w:lang w:val="en-US"/>
+        </w:rPr>
+      </w:pPr>
+      <w:proofErr w:type="spellStart"/>
+      <w:proofErr w:type="gramStart"/>
+      <w:r>
+        <w:rPr>
+          <w:lang w:val="en-US"/>
+        </w:rPr>
+        <w:t>git</w:t>
+      </w:r>
+      <w:proofErr w:type="spellEnd"/>
+      <w:proofErr w:type="gramEnd"/>
+      <w:r>
+        <w:rPr>
+          <w:lang w:val="en-US"/>
+        </w:rPr>
+        <w:t xml:space="preserve"> </w:t>
+      </w:r>
+      <w:proofErr w:type="spellStart"/>
+      <w:r>
+        <w:rPr>
+          <w:lang w:val="en-US"/>
+        </w:rPr>
+        <w:t>config</w:t>
+      </w:r>
+      <w:proofErr w:type="spellEnd"/>
+      <w:r>
+        <w:rPr>
+          <w:lang w:val="en-US"/>
+        </w:rPr>
+        <w:t xml:space="preserve"> </w:t>
+      </w:r>
+      <w:proofErr w:type="spellStart"/>
+      <w:r>
+        <w:rPr>
+          <w:lang w:val="en-US"/>
+        </w:rPr>
+        <w:t>user.email</w:t>
+      </w:r>
+      <w:proofErr w:type="spellEnd"/>
+      <w:r>
+        <w:rPr>
+          <w:lang w:val="en-US"/>
+        </w:rPr>
+        <w:t xml:space="preserve"> "my-email"</w:t>
+      </w:r>
+    </w:p>
+    <w:p>
+      <w:pPr>
+        <w:pStyle w:val="ListParagraph"/>
+        <w:rPr>
+          <w:lang w:val="en-US"/>
+        </w:rPr>
+      </w:pPr>
+    </w:p>
+    <w:p>
+      <w:pPr>
+        <w:pStyle w:val="ListParagraph"/>
+        <w:rPr>
+          <w:lang w:val="en-US"/>
+        </w:rPr>
+      </w:pPr>
+    </w:p>
+    <w:p>
+      <w:pPr>
+        <w:pStyle w:val="ListParagraph"/>
+        <w:rPr>
+          <w:lang w:val="en-US"/>
+        </w:rPr>
+      </w:pPr>
+    </w:p>
+    <w:p>
+      <w:pPr>
+        <w:pStyle w:val="ListParagraph"/>
+        <w:rPr>
+          <w:lang w:val="en-US"/>
+        </w:rPr>
+      </w:pPr>
+      <w:r>
+        <w:rPr>
+          <w:lang w:val="en-US"/>
+        </w:rPr>
+        <w:t>How to Check with Repo is connected to current folder.</w:t>
+      </w:r>
+    </w:p>
+    <w:p>
+      <w:pPr>
+        <w:pStyle w:val="ListParagraph"/>
+        <w:rPr>
+          <w:lang w:val="en-US"/>
+        </w:rPr>
+      </w:pPr>
+    </w:p>
+    <w:p>
+      <w:pPr>
+        <w:pStyle w:val="ListParagraph"/>
+        <w:rPr>
+          <w:lang w:val="en-US"/>
+        </w:rPr>
+      </w:pPr>
+      <w:r>
+        <w:rPr>
+          <w:lang w:val="en-US"/>
+        </w:rPr>
+        <w:tab/>
+        <w:t xml:space="preserve">Command: </w:t>
+      </w:r>
+      <w:proofErr w:type="spellStart"/>
+      <w:r>
+        <w:rPr>
+          <w:lang w:val="en-US"/>
+        </w:rPr>
+        <w:t>git</w:t>
+      </w:r>
+      <w:proofErr w:type="spellEnd"/>
+      <w:r>
+        <w:rPr>
+          <w:lang w:val="en-US"/>
+        </w:rPr>
+        <w:t xml:space="preserve"> remote –v</w:t>
+      </w:r>
+    </w:p>
+    <w:p>
+      <w:pPr>
+        <w:pStyle w:val="ListParagraph"/>
+        <w:rPr>
+          <w:lang w:val="en-US"/>
+        </w:rPr>
+      </w:pPr>
+    </w:p>
+    <w:p>
+      <w:pPr>
+        <w:pStyle w:val="ListParagraph"/>
+        <w:rPr>
+          <w:lang w:val="en-US"/>
+        </w:rPr>
+      </w:pPr>
+      <w:r>
+        <w:rPr>
+          <w:lang w:val="en-US"/>
+        </w:rPr>
+        <w:lastRenderedPageBreak/>
+        <w:t xml:space="preserve">How to remove or unlink the </w:t>
+      </w:r>
+      <w:proofErr w:type="spellStart"/>
+      <w:r>
+        <w:rPr>
+          <w:lang w:val="en-US"/>
+        </w:rPr>
+        <w:t>git</w:t>
+      </w:r>
+      <w:proofErr w:type="spellEnd"/>
+      <w:r>
+        <w:rPr>
+          <w:lang w:val="en-US"/>
+        </w:rPr>
+        <w:t xml:space="preserve"> repo from the folder</w:t>
+      </w:r>
+    </w:p>
+    <w:p>
+      <w:pPr>
+        <w:pStyle w:val="ListParagraph"/>
+        <w:rPr>
+          <w:lang w:val="en-US"/>
+        </w:rPr>
+      </w:pPr>
+    </w:p>
+    <w:p>
+      <w:pPr>
+        <w:pStyle w:val="ListParagraph"/>
+        <w:rPr>
+          <w:lang w:val="en-US"/>
+        </w:rPr>
+      </w:pPr>
+      <w:r>
+        <w:rPr>
+          <w:lang w:val="en-US"/>
+        </w:rPr>
+        <w:tab/>
+        <w:t xml:space="preserve">Command: </w:t>
+      </w:r>
+      <w:proofErr w:type="spellStart"/>
+      <w:r>
+        <w:rPr>
+          <w:lang w:val="en-US"/>
+        </w:rPr>
+        <w:t>git</w:t>
+      </w:r>
+      <w:proofErr w:type="spellEnd"/>
+      <w:r>
+        <w:rPr>
+          <w:lang w:val="en-US"/>
+        </w:rPr>
+        <w:t xml:space="preserve"> remove origin GIT_URL</w:t>
+      </w:r>
       <w:bookmarkStart w:id="0" w:name="_GoBack"/>
       <w:bookmarkEnd w:id="0"/>
-    </w:p>
-    <w:p>
-      <w:pPr>
-        <w:pStyle w:val="ListParagraph"/>
-        <w:rPr>
-          <w:lang w:val="en-US"/>
-        </w:rPr>
-      </w:pPr>
-    </w:p>
-    <w:p>
-      <w:pPr>
-        <w:pStyle w:val="ListParagraph"/>
-        <w:rPr>
-          <w:lang w:val="en-US"/>
-        </w:rPr>
-      </w:pPr>
-      <w:r>
-        <w:rPr>
-          <w:lang w:val="en-US"/>
-        </w:rPr>
-        <w:t>GIT Login Commands</w:t>
-      </w:r>
-    </w:p>
-    <w:p>
-      <w:pPr>
-        <w:pStyle w:val="ListParagraph"/>
-        <w:rPr>
-          <w:lang w:val="en-US"/>
-        </w:rPr>
-      </w:pPr>
-    </w:p>
-    <w:p>
-      <w:pPr>
-        <w:pStyle w:val="ListParagraph"/>
-        <w:rPr>
-          <w:lang w:val="en-US"/>
-        </w:rPr>
-      </w:pPr>
-      <w:proofErr w:type="spellStart"/>
-      <w:proofErr w:type="gramStart"/>
-      <w:r>
-        <w:rPr>
-          <w:lang w:val="en-US"/>
-        </w:rPr>
-        <w:t>git</w:t>
-      </w:r>
-      <w:proofErr w:type="spellEnd"/>
-      <w:proofErr w:type="gramEnd"/>
-      <w:r>
-        <w:rPr>
-          <w:lang w:val="en-US"/>
-        </w:rPr>
-        <w:t xml:space="preserve"> </w:t>
-      </w:r>
-      <w:proofErr w:type="spellStart"/>
-      <w:r>
-        <w:rPr>
-          <w:lang w:val="en-US"/>
-        </w:rPr>
-        <w:t>config</w:t>
-      </w:r>
-      <w:proofErr w:type="spellEnd"/>
-      <w:r>
-        <w:rPr>
-          <w:lang w:val="en-US"/>
-        </w:rPr>
-        <w:t xml:space="preserve"> user.name my-name</w:t>
-      </w:r>
-    </w:p>
-    <w:p>
-      <w:pPr>
-        <w:pStyle w:val="ListParagraph"/>
-        <w:rPr>
-          <w:lang w:val="en-US"/>
-        </w:rPr>
-      </w:pPr>
-      <w:proofErr w:type="spellStart"/>
-      <w:proofErr w:type="gramStart"/>
-      <w:r>
-        <w:rPr>
-          <w:lang w:val="en-US"/>
-        </w:rPr>
-        <w:t>git</w:t>
-      </w:r>
-      <w:proofErr w:type="spellEnd"/>
-      <w:proofErr w:type="gramEnd"/>
-      <w:r>
-        <w:rPr>
-          <w:lang w:val="en-US"/>
-        </w:rPr>
-        <w:t xml:space="preserve"> </w:t>
-      </w:r>
-      <w:proofErr w:type="spellStart"/>
-      <w:r>
-        <w:rPr>
-          <w:lang w:val="en-US"/>
-        </w:rPr>
-        <w:t>config</w:t>
-      </w:r>
-      <w:proofErr w:type="spellEnd"/>
-      <w:r>
-        <w:rPr>
-          <w:lang w:val="en-US"/>
-        </w:rPr>
-        <w:t xml:space="preserve"> </w:t>
-      </w:r>
-      <w:proofErr w:type="spellStart"/>
-      <w:r>
-        <w:rPr>
-          <w:lang w:val="en-US"/>
-        </w:rPr>
-        <w:t>user.email</w:t>
-      </w:r>
-      <w:proofErr w:type="spellEnd"/>
-      <w:r>
-        <w:rPr>
-          <w:lang w:val="en-US"/>
-        </w:rPr>
-        <w:t xml:space="preserve"> "my-email"</w:t>
-      </w:r>
     </w:p>
     <w:sectPr>
       <w:pgSz w:w="11906" w:h="16838"/>

</xml_diff>